<commit_message>
Isiah J. updated doc
</commit_message>
<xml_diff>
--- a/Stage 1/CSCI2210 Project Stage 1.docx
+++ b/Stage 1/CSCI2210 Project Stage 1.docx
@@ -27,91 +27,172 @@
       <w:pPr>
         <w:rPr>
           <w:rFonts w:ascii="Times New Roman" w:hAnsi="Times New Roman" w:cs="Times New Roman"/>
-        </w:rPr>
-      </w:pPr>
-      <w:r>
-        <w:rPr>
-          <w:rFonts w:ascii="Times New Roman" w:hAnsi="Times New Roman" w:cs="Times New Roman"/>
           <w:b/>
           <w:bCs/>
         </w:rPr>
-        <w:t>Description:</w:t>
-      </w:r>
+      </w:pPr>
       <w:r>
         <w:rPr>
           <w:rFonts w:ascii="Times New Roman" w:hAnsi="Times New Roman" w:cs="Times New Roman"/>
           <w:b/>
           <w:bCs/>
         </w:rPr>
-        <w:t xml:space="preserve"> </w:t>
-      </w:r>
-    </w:p>
-    <w:p>
-      <w:pPr>
+        <w:t>Description:</w:t>
+      </w:r>
+      <w:r>
         <w:rPr>
           <w:rFonts w:ascii="Times New Roman" w:hAnsi="Times New Roman" w:cs="Times New Roman"/>
           <w:b/>
           <w:bCs/>
         </w:rPr>
-      </w:pPr>
-      <w:r>
+        <w:t xml:space="preserve"> </w:t>
+      </w:r>
+    </w:p>
+    <w:p>
+      <w:pPr>
+        <w:rPr>
+          <w:rFonts w:ascii="Times New Roman" w:hAnsi="Times New Roman" w:cs="Times New Roman"/>
+        </w:rPr>
+      </w:pPr>
+      <w:r>
+        <w:rPr>
+          <w:rFonts w:ascii="Times New Roman" w:hAnsi="Times New Roman" w:cs="Times New Roman"/>
+        </w:rPr>
+        <w:t xml:space="preserve">The Gym Management System is designed to manage all operations within a fitness facility. </w:t>
+      </w:r>
+    </w:p>
+    <w:p>
+      <w:pPr>
         <w:rPr>
           <w:rFonts w:ascii="Times New Roman" w:hAnsi="Times New Roman" w:cs="Times New Roman"/>
           <w:b/>
           <w:bCs/>
         </w:rPr>
+      </w:pPr>
+      <w:r>
+        <w:rPr>
+          <w:rFonts w:ascii="Times New Roman" w:hAnsi="Times New Roman" w:cs="Times New Roman"/>
+          <w:b/>
+          <w:bCs/>
+        </w:rPr>
         <w:t>Classes</w:t>
       </w:r>
-    </w:p>
-    <w:p>
-      <w:pPr>
-        <w:rPr>
-          <w:rFonts w:ascii="Times New Roman" w:hAnsi="Times New Roman" w:cs="Times New Roman"/>
-          <w:highlight w:val="yellow"/>
-        </w:rPr>
-      </w:pPr>
-      <w:r>
-        <w:rPr>
-          <w:rFonts w:ascii="Times New Roman" w:hAnsi="Times New Roman" w:cs="Times New Roman"/>
-          <w:highlight w:val="yellow"/>
+      <w:r>
+        <w:rPr>
+          <w:rFonts w:ascii="Times New Roman" w:hAnsi="Times New Roman" w:cs="Times New Roman"/>
+          <w:b/>
+          <w:bCs/>
+        </w:rPr>
+        <w:t>:</w:t>
+      </w:r>
+    </w:p>
+    <w:p>
+      <w:pPr>
+        <w:rPr>
+          <w:rFonts w:ascii="Times New Roman" w:hAnsi="Times New Roman" w:cs="Times New Roman"/>
+        </w:rPr>
+      </w:pPr>
+      <w:r>
+        <w:rPr>
+          <w:rFonts w:ascii="Times New Roman" w:hAnsi="Times New Roman" w:cs="Times New Roman"/>
         </w:rPr>
         <w:t>Gym Management (Class: Gym)</w:t>
       </w:r>
-    </w:p>
-    <w:p>
-      <w:pPr>
-        <w:pStyle w:val="ListParagraph"/>
-        <w:numPr>
-          <w:ilvl w:val="0"/>
-          <w:numId w:val="1"/>
-        </w:numPr>
-        <w:rPr>
-          <w:rFonts w:ascii="Times New Roman" w:hAnsi="Times New Roman" w:cs="Times New Roman"/>
-          <w:highlight w:val="yellow"/>
-        </w:rPr>
-      </w:pPr>
-      <w:r>
-        <w:rPr>
-          <w:rFonts w:ascii="Times New Roman" w:hAnsi="Times New Roman" w:cs="Times New Roman"/>
-          <w:highlight w:val="yellow"/>
-        </w:rPr>
-        <w:t xml:space="preserve">Manage Core Systems Components: The Gym class will oversee and manage the entire system. It will display the main menu for the rest of the classes and menu options. The options that will include members to log in, staff to </w:t>
-      </w:r>
-      <w:proofErr w:type="gramStart"/>
-      <w:r>
-        <w:rPr>
-          <w:rFonts w:ascii="Times New Roman" w:hAnsi="Times New Roman" w:cs="Times New Roman"/>
-          <w:highlight w:val="yellow"/>
+      <w:r>
+        <w:rPr>
+          <w:rFonts w:ascii="Times New Roman" w:hAnsi="Times New Roman" w:cs="Times New Roman"/>
+        </w:rPr>
+        <w:t xml:space="preserve">: </w:t>
+      </w:r>
+    </w:p>
+    <w:p>
+      <w:pPr>
+        <w:pStyle w:val="ListParagraph"/>
+        <w:numPr>
+          <w:ilvl w:val="0"/>
+          <w:numId w:val="2"/>
+        </w:numPr>
+        <w:rPr>
+          <w:rFonts w:ascii="Times New Roman" w:hAnsi="Times New Roman" w:cs="Times New Roman"/>
+        </w:rPr>
+      </w:pPr>
+      <w:r>
+        <w:rPr>
+          <w:rFonts w:ascii="Times New Roman" w:hAnsi="Times New Roman" w:cs="Times New Roman"/>
+        </w:rPr>
+        <w:t>Manage Core Systems Components: The Gym class will oversee and manage the entire system</w:t>
+      </w:r>
+    </w:p>
+    <w:p>
+      <w:pPr>
+        <w:pStyle w:val="ListParagraph"/>
+        <w:numPr>
+          <w:ilvl w:val="0"/>
+          <w:numId w:val="2"/>
+        </w:numPr>
+        <w:rPr>
+          <w:rFonts w:ascii="Times New Roman" w:hAnsi="Times New Roman" w:cs="Times New Roman"/>
+        </w:rPr>
+      </w:pPr>
+      <w:r>
+        <w:rPr>
+          <w:rFonts w:ascii="Times New Roman" w:hAnsi="Times New Roman" w:cs="Times New Roman"/>
+        </w:rPr>
+        <w:t>D</w:t>
+      </w:r>
+      <w:r>
+        <w:rPr>
+          <w:rFonts w:ascii="Times New Roman" w:hAnsi="Times New Roman" w:cs="Times New Roman"/>
+        </w:rPr>
+        <w:t>isplay the main menu for the rest of the classes and menu options</w:t>
+      </w:r>
+    </w:p>
+    <w:p>
+      <w:pPr>
+        <w:pStyle w:val="ListParagraph"/>
+        <w:numPr>
+          <w:ilvl w:val="0"/>
+          <w:numId w:val="2"/>
+        </w:numPr>
+        <w:rPr>
+          <w:rFonts w:ascii="Times New Roman" w:hAnsi="Times New Roman" w:cs="Times New Roman"/>
+        </w:rPr>
+      </w:pPr>
+      <w:r>
+        <w:rPr>
+          <w:rFonts w:ascii="Times New Roman" w:hAnsi="Times New Roman" w:cs="Times New Roman"/>
+        </w:rPr>
+        <w:t>Provide access to</w:t>
+      </w:r>
+      <w:r>
+        <w:rPr>
+          <w:rFonts w:ascii="Times New Roman" w:hAnsi="Times New Roman" w:cs="Times New Roman"/>
+        </w:rPr>
+        <w:t xml:space="preserve"> members </w:t>
+      </w:r>
+      <w:r>
+        <w:rPr>
+          <w:rFonts w:ascii="Times New Roman" w:hAnsi="Times New Roman" w:cs="Times New Roman"/>
         </w:rPr>
         <w:t>login</w:t>
       </w:r>
-      <w:proofErr w:type="gramEnd"/>
-      <w:r>
-        <w:rPr>
-          <w:rFonts w:ascii="Times New Roman" w:hAnsi="Times New Roman" w:cs="Times New Roman"/>
-          <w:highlight w:val="yellow"/>
-        </w:rPr>
-        <w:t xml:space="preserve">, payments to go through, and checking inventory of products or equipment. </w:t>
+      <w:r>
+        <w:rPr>
+          <w:rFonts w:ascii="Times New Roman" w:hAnsi="Times New Roman" w:cs="Times New Roman"/>
+        </w:rPr>
+        <w:t xml:space="preserve">, staff login, payments, and </w:t>
+      </w:r>
+      <w:r>
+        <w:rPr>
+          <w:rFonts w:ascii="Times New Roman" w:hAnsi="Times New Roman" w:cs="Times New Roman"/>
+        </w:rPr>
+        <w:t>inventory/equipment management</w:t>
+      </w:r>
+      <w:r>
+        <w:rPr>
+          <w:rFonts w:ascii="Times New Roman" w:hAnsi="Times New Roman" w:cs="Times New Roman"/>
+        </w:rPr>
+        <w:t xml:space="preserve"> </w:t>
       </w:r>
     </w:p>
     <w:p>
@@ -135,14 +216,12 @@
       <w:r>
         <w:rPr>
           <w:rFonts w:ascii="Times New Roman" w:hAnsi="Times New Roman" w:cs="Times New Roman"/>
-          <w:highlight w:val="yellow"/>
         </w:rPr>
         <w:t>(Class: Member)</w:t>
       </w:r>
       <w:r>
         <w:rPr>
           <w:rFonts w:ascii="Times New Roman" w:hAnsi="Times New Roman" w:cs="Times New Roman"/>
-          <w:highlight w:val="yellow"/>
         </w:rPr>
         <w:t>:</w:t>
       </w:r>
@@ -152,29 +231,47 @@
         </w:rPr>
         <w:t xml:space="preserve"> </w:t>
       </w:r>
-      <w:r>
-        <w:rPr>
-          <w:rFonts w:ascii="Times New Roman" w:hAnsi="Times New Roman" w:cs="Times New Roman"/>
-        </w:rPr>
-        <w:t>Gym</w:t>
-      </w:r>
-      <w:r>
-        <w:rPr>
-          <w:rFonts w:ascii="Times New Roman" w:hAnsi="Times New Roman" w:cs="Times New Roman"/>
-        </w:rPr>
-        <w:t xml:space="preserve"> customers who have</w:t>
-      </w:r>
-      <w:r>
-        <w:rPr>
-          <w:rFonts w:ascii="Times New Roman" w:hAnsi="Times New Roman" w:cs="Times New Roman"/>
-        </w:rPr>
-        <w:t xml:space="preserve"> membership</w:t>
-      </w:r>
-      <w:r>
-        <w:rPr>
-          <w:rFonts w:ascii="Times New Roman" w:hAnsi="Times New Roman" w:cs="Times New Roman"/>
-        </w:rPr>
-        <w:t>. Each member will have an assign membership</w:t>
+    </w:p>
+    <w:p>
+      <w:pPr>
+        <w:pStyle w:val="ListParagraph"/>
+        <w:numPr>
+          <w:ilvl w:val="0"/>
+          <w:numId w:val="2"/>
+        </w:numPr>
+        <w:rPr>
+          <w:rFonts w:ascii="Times New Roman" w:hAnsi="Times New Roman" w:cs="Times New Roman"/>
+        </w:rPr>
+      </w:pPr>
+      <w:r>
+        <w:rPr>
+          <w:rFonts w:ascii="Times New Roman" w:hAnsi="Times New Roman" w:cs="Times New Roman"/>
+        </w:rPr>
+        <w:t>Stores basic information of the customers</w:t>
+      </w:r>
+    </w:p>
+    <w:p>
+      <w:pPr>
+        <w:pStyle w:val="ListParagraph"/>
+        <w:numPr>
+          <w:ilvl w:val="0"/>
+          <w:numId w:val="2"/>
+        </w:numPr>
+        <w:rPr>
+          <w:rFonts w:ascii="Times New Roman" w:hAnsi="Times New Roman" w:cs="Times New Roman"/>
+        </w:rPr>
+      </w:pPr>
+      <w:r>
+        <w:rPr>
+          <w:rFonts w:ascii="Times New Roman" w:hAnsi="Times New Roman" w:cs="Times New Roman"/>
+        </w:rPr>
+        <w:t>Will have</w:t>
+      </w:r>
+      <w:r>
+        <w:rPr>
+          <w:rFonts w:ascii="Times New Roman" w:hAnsi="Times New Roman" w:cs="Times New Roman"/>
+        </w:rPr>
+        <w:t xml:space="preserve"> assign membership</w:t>
       </w:r>
       <w:r>
         <w:rPr>
@@ -198,19 +295,37 @@
         <w:rPr>
           <w:rFonts w:ascii="Times New Roman" w:hAnsi="Times New Roman" w:cs="Times New Roman"/>
         </w:rPr>
-        <w:t xml:space="preserve">Type </w:t>
-      </w:r>
-      <w:r>
-        <w:rPr>
-          <w:rFonts w:ascii="Times New Roman" w:hAnsi="Times New Roman" w:cs="Times New Roman"/>
-        </w:rPr>
-        <w:t xml:space="preserve">next to their names, that staff can see. </w:t>
-      </w:r>
-      <w:r>
-        <w:rPr>
-          <w:rFonts w:ascii="Times New Roman" w:hAnsi="Times New Roman" w:cs="Times New Roman"/>
-        </w:rPr>
-        <w:t xml:space="preserve">The ID can be used to help search for members easily if they have the same name and such. If members have access to booking a class, they should be given the option to book a class or cancel for one. Removing them from the list of participants in that class time. </w:t>
+        <w:t>Type</w:t>
+      </w:r>
+      <w:r>
+        <w:rPr>
+          <w:rFonts w:ascii="Times New Roman" w:hAnsi="Times New Roman" w:cs="Times New Roman"/>
+        </w:rPr>
+        <w:t>. This can be edited by staff (Add/Edit/Remove)</w:t>
+      </w:r>
+    </w:p>
+    <w:p>
+      <w:pPr>
+        <w:pStyle w:val="ListParagraph"/>
+        <w:numPr>
+          <w:ilvl w:val="0"/>
+          <w:numId w:val="2"/>
+        </w:numPr>
+        <w:rPr>
+          <w:rFonts w:ascii="Times New Roman" w:hAnsi="Times New Roman" w:cs="Times New Roman"/>
+        </w:rPr>
+      </w:pPr>
+      <w:r>
+        <w:rPr>
+          <w:rFonts w:ascii="Times New Roman" w:hAnsi="Times New Roman" w:cs="Times New Roman"/>
+        </w:rPr>
+        <w:t xml:space="preserve">Access to Membership Menu and Payment menu, freely allow to </w:t>
+      </w:r>
+      <w:r>
+        <w:rPr>
+          <w:rFonts w:ascii="Times New Roman" w:hAnsi="Times New Roman" w:cs="Times New Roman"/>
+        </w:rPr>
+        <w:t>manage their accounts to some accord.</w:t>
       </w:r>
     </w:p>
     <w:p>
@@ -234,14 +349,12 @@
       <w:r>
         <w:rPr>
           <w:rFonts w:ascii="Times New Roman" w:hAnsi="Times New Roman" w:cs="Times New Roman"/>
-          <w:highlight w:val="yellow"/>
         </w:rPr>
         <w:t>(Class: Staff)</w:t>
       </w:r>
       <w:r>
         <w:rPr>
           <w:rFonts w:ascii="Times New Roman" w:hAnsi="Times New Roman" w:cs="Times New Roman"/>
-          <w:highlight w:val="yellow"/>
         </w:rPr>
         <w:t>:</w:t>
       </w:r>
@@ -251,17 +364,103 @@
         </w:rPr>
         <w:t xml:space="preserve"> </w:t>
       </w:r>
-      <w:r>
-        <w:rPr>
-          <w:rFonts w:ascii="Times New Roman" w:hAnsi="Times New Roman" w:cs="Times New Roman"/>
-        </w:rPr>
-        <w:t xml:space="preserve">This represents all employees at the Facility. </w:t>
-      </w:r>
-      <w:r>
-        <w:rPr>
-          <w:rFonts w:ascii="Times New Roman" w:hAnsi="Times New Roman" w:cs="Times New Roman"/>
-        </w:rPr>
-        <w:t xml:space="preserve">Where an array of employees is listed to the user, where they can add/remove staff. They can also view the members list as well as adding/removing them. Changing Schedule Times, such as the Class Time and Staff Hours. </w:t>
+    </w:p>
+    <w:p>
+      <w:pPr>
+        <w:pStyle w:val="ListParagraph"/>
+        <w:numPr>
+          <w:ilvl w:val="0"/>
+          <w:numId w:val="2"/>
+        </w:numPr>
+        <w:rPr>
+          <w:rFonts w:ascii="Times New Roman" w:hAnsi="Times New Roman" w:cs="Times New Roman"/>
+        </w:rPr>
+      </w:pPr>
+      <w:r>
+        <w:rPr>
+          <w:rFonts w:ascii="Times New Roman" w:hAnsi="Times New Roman" w:cs="Times New Roman"/>
+        </w:rPr>
+        <w:t xml:space="preserve">Array List of </w:t>
+      </w:r>
+      <w:r>
+        <w:rPr>
+          <w:rFonts w:ascii="Times New Roman" w:hAnsi="Times New Roman" w:cs="Times New Roman"/>
+        </w:rPr>
+        <w:t xml:space="preserve">all employees at the Facility. </w:t>
+      </w:r>
+    </w:p>
+    <w:p>
+      <w:pPr>
+        <w:pStyle w:val="ListParagraph"/>
+        <w:numPr>
+          <w:ilvl w:val="0"/>
+          <w:numId w:val="2"/>
+        </w:numPr>
+        <w:rPr>
+          <w:rFonts w:ascii="Times New Roman" w:hAnsi="Times New Roman" w:cs="Times New Roman"/>
+        </w:rPr>
+      </w:pPr>
+      <w:r>
+        <w:rPr>
+          <w:rFonts w:ascii="Times New Roman" w:hAnsi="Times New Roman" w:cs="Times New Roman"/>
+        </w:rPr>
+        <w:t>Implement</w:t>
+      </w:r>
+      <w:r>
+        <w:rPr>
+          <w:rFonts w:ascii="Times New Roman" w:hAnsi="Times New Roman" w:cs="Times New Roman"/>
+        </w:rPr>
+        <w:t xml:space="preserve"> Staff Access Control (Ex. Manager, Crew, </w:t>
+      </w:r>
+      <w:proofErr w:type="spellStart"/>
+      <w:r>
+        <w:rPr>
+          <w:rFonts w:ascii="Times New Roman" w:hAnsi="Times New Roman" w:cs="Times New Roman"/>
+        </w:rPr>
+        <w:t>etc</w:t>
+      </w:r>
+      <w:proofErr w:type="spellEnd"/>
+      <w:r>
+        <w:rPr>
+          <w:rFonts w:ascii="Times New Roman" w:hAnsi="Times New Roman" w:cs="Times New Roman"/>
+        </w:rPr>
+        <w:t>).</w:t>
+      </w:r>
+    </w:p>
+    <w:p>
+      <w:pPr>
+        <w:pStyle w:val="ListParagraph"/>
+        <w:numPr>
+          <w:ilvl w:val="0"/>
+          <w:numId w:val="2"/>
+        </w:numPr>
+        <w:rPr>
+          <w:rFonts w:ascii="Times New Roman" w:hAnsi="Times New Roman" w:cs="Times New Roman"/>
+        </w:rPr>
+      </w:pPr>
+      <w:r>
+        <w:rPr>
+          <w:rFonts w:ascii="Times New Roman" w:hAnsi="Times New Roman" w:cs="Times New Roman"/>
+        </w:rPr>
+        <w:t>Manage Staff Information including Adding/Editing/Removing Schedule, Add/Remove Staff</w:t>
+      </w:r>
+      <w:r>
+        <w:rPr>
+          <w:rFonts w:ascii="Times New Roman" w:hAnsi="Times New Roman" w:cs="Times New Roman"/>
+        </w:rPr>
+        <w:t xml:space="preserve"> </w:t>
+      </w:r>
+      <w:r>
+        <w:rPr>
+          <w:rFonts w:ascii="Times New Roman" w:hAnsi="Times New Roman" w:cs="Times New Roman"/>
+        </w:rPr>
+        <w:t>or Members</w:t>
+      </w:r>
+      <w:r>
+        <w:rPr>
+          <w:rFonts w:ascii="Times New Roman" w:hAnsi="Times New Roman" w:cs="Times New Roman"/>
+        </w:rPr>
+        <w:t xml:space="preserve"> from their list</w:t>
       </w:r>
     </w:p>
     <w:p>
@@ -285,14 +484,12 @@
       <w:r>
         <w:rPr>
           <w:rFonts w:ascii="Times New Roman" w:hAnsi="Times New Roman" w:cs="Times New Roman"/>
-          <w:highlight w:val="yellow"/>
         </w:rPr>
         <w:t>(Class: Class)</w:t>
       </w:r>
       <w:r>
         <w:rPr>
           <w:rFonts w:ascii="Times New Roman" w:hAnsi="Times New Roman" w:cs="Times New Roman"/>
-          <w:highlight w:val="yellow"/>
         </w:rPr>
         <w:t>:</w:t>
       </w:r>
@@ -302,106 +499,188 @@
         </w:rPr>
         <w:t xml:space="preserve"> </w:t>
       </w:r>
-      <w:r>
-        <w:rPr>
-          <w:rFonts w:ascii="Times New Roman" w:hAnsi="Times New Roman" w:cs="Times New Roman"/>
-        </w:rPr>
-        <w:t xml:space="preserve">This represents the different classes that will take place at the gym at different times, like yoga classes, Zumba classes, cycling classes, etc. </w:t>
-      </w:r>
-      <w:r>
-        <w:rPr>
-          <w:rFonts w:ascii="Times New Roman" w:hAnsi="Times New Roman" w:cs="Times New Roman"/>
-        </w:rPr>
-        <w:t xml:space="preserve">This can link to the Schedule Class, where members can book for a class, they want. </w:t>
-      </w:r>
-    </w:p>
-    <w:p>
-      <w:pPr>
-        <w:rPr>
-          <w:rFonts w:ascii="Times New Roman" w:hAnsi="Times New Roman" w:cs="Times New Roman"/>
-        </w:rPr>
-      </w:pPr>
-      <w:r>
-        <w:rPr>
-          <w:rFonts w:ascii="Times New Roman" w:hAnsi="Times New Roman" w:cs="Times New Roman"/>
-          <w:highlight w:val="yellow"/>
+    </w:p>
+    <w:p>
+      <w:pPr>
+        <w:pStyle w:val="ListParagraph"/>
+        <w:numPr>
+          <w:ilvl w:val="0"/>
+          <w:numId w:val="2"/>
+        </w:numPr>
+        <w:rPr>
+          <w:rFonts w:ascii="Times New Roman" w:hAnsi="Times New Roman" w:cs="Times New Roman"/>
+        </w:rPr>
+      </w:pPr>
+      <w:r>
+        <w:rPr>
+          <w:rFonts w:ascii="Times New Roman" w:hAnsi="Times New Roman" w:cs="Times New Roman"/>
+        </w:rPr>
+        <w:t xml:space="preserve">Access to </w:t>
+      </w:r>
+      <w:r>
+        <w:rPr>
+          <w:rFonts w:ascii="Times New Roman" w:hAnsi="Times New Roman" w:cs="Times New Roman"/>
+        </w:rPr>
+        <w:t xml:space="preserve">Class </w:t>
+      </w:r>
+      <w:r>
+        <w:rPr>
+          <w:rFonts w:ascii="Times New Roman" w:hAnsi="Times New Roman" w:cs="Times New Roman"/>
+        </w:rPr>
+        <w:t xml:space="preserve">Schedule </w:t>
+      </w:r>
+      <w:r>
+        <w:rPr>
+          <w:rFonts w:ascii="Times New Roman" w:hAnsi="Times New Roman" w:cs="Times New Roman"/>
+        </w:rPr>
+        <w:t xml:space="preserve">that will </w:t>
+      </w:r>
+      <w:r>
+        <w:rPr>
+          <w:rFonts w:ascii="Times New Roman" w:hAnsi="Times New Roman" w:cs="Times New Roman"/>
+        </w:rPr>
+        <w:t xml:space="preserve">open up a menu that offers different fitness </w:t>
+      </w:r>
+      <w:r>
+        <w:rPr>
+          <w:rFonts w:ascii="Times New Roman" w:hAnsi="Times New Roman" w:cs="Times New Roman"/>
+        </w:rPr>
+        <w:t>classes</w:t>
+      </w:r>
+      <w:r>
+        <w:rPr>
+          <w:rFonts w:ascii="Times New Roman" w:hAnsi="Times New Roman" w:cs="Times New Roman"/>
+        </w:rPr>
+        <w:t xml:space="preserve"> (</w:t>
+      </w:r>
+      <w:r>
+        <w:rPr>
+          <w:rFonts w:ascii="Times New Roman" w:hAnsi="Times New Roman" w:cs="Times New Roman"/>
+        </w:rPr>
+        <w:t>Ex. Yoga, Zumba, Cycling, etc.)</w:t>
+      </w:r>
+    </w:p>
+    <w:p>
+      <w:pPr>
+        <w:pStyle w:val="ListParagraph"/>
+        <w:numPr>
+          <w:ilvl w:val="0"/>
+          <w:numId w:val="2"/>
+        </w:numPr>
+        <w:rPr>
+          <w:rFonts w:ascii="Times New Roman" w:hAnsi="Times New Roman" w:cs="Times New Roman"/>
+        </w:rPr>
+      </w:pPr>
+      <w:r>
+        <w:rPr>
+          <w:rFonts w:ascii="Times New Roman" w:hAnsi="Times New Roman" w:cs="Times New Roman"/>
+        </w:rPr>
+        <w:t>Must have access to Schedule Class to manage booking and availability</w:t>
+      </w:r>
+    </w:p>
+    <w:p>
+      <w:pPr>
+        <w:pStyle w:val="ListParagraph"/>
+        <w:numPr>
+          <w:ilvl w:val="0"/>
+          <w:numId w:val="2"/>
+        </w:numPr>
+        <w:rPr>
+          <w:rFonts w:ascii="Times New Roman" w:hAnsi="Times New Roman" w:cs="Times New Roman"/>
+        </w:rPr>
+      </w:pPr>
+      <w:r>
+        <w:rPr>
+          <w:rFonts w:ascii="Times New Roman" w:hAnsi="Times New Roman" w:cs="Times New Roman"/>
+        </w:rPr>
+        <w:t>Allow members to register/book for classes</w:t>
+      </w:r>
+    </w:p>
+    <w:p>
+      <w:pPr>
+        <w:rPr>
+          <w:rFonts w:ascii="Times New Roman" w:hAnsi="Times New Roman" w:cs="Times New Roman"/>
+        </w:rPr>
+      </w:pPr>
+      <w:r>
+        <w:rPr>
+          <w:rFonts w:ascii="Times New Roman" w:hAnsi="Times New Roman" w:cs="Times New Roman"/>
         </w:rPr>
         <w:t>Equipment</w:t>
       </w:r>
       <w:r>
         <w:rPr>
           <w:rFonts w:ascii="Times New Roman" w:hAnsi="Times New Roman" w:cs="Times New Roman"/>
-          <w:highlight w:val="yellow"/>
-        </w:rPr>
-        <w:t xml:space="preserve"> or Inventory (Class: Inventory): Inventory for a </w:t>
-      </w:r>
-      <w:proofErr w:type="gramStart"/>
-      <w:r>
-        <w:rPr>
-          <w:rFonts w:ascii="Times New Roman" w:hAnsi="Times New Roman" w:cs="Times New Roman"/>
-          <w:highlight w:val="yellow"/>
-        </w:rPr>
-        <w:t>list</w:t>
-      </w:r>
-      <w:proofErr w:type="gramEnd"/>
-      <w:r>
-        <w:rPr>
-          <w:rFonts w:ascii="Times New Roman" w:hAnsi="Times New Roman" w:cs="Times New Roman"/>
-          <w:highlight w:val="yellow"/>
-        </w:rPr>
-        <w:t xml:space="preserve"> </w:t>
-      </w:r>
-      <w:r>
-        <w:rPr>
-          <w:rFonts w:ascii="Times New Roman" w:hAnsi="Times New Roman" w:cs="Times New Roman"/>
-          <w:highlight w:val="yellow"/>
-        </w:rPr>
-        <w:t xml:space="preserve">products and supplements that </w:t>
-      </w:r>
-      <w:proofErr w:type="gramStart"/>
-      <w:r>
-        <w:rPr>
-          <w:rFonts w:ascii="Times New Roman" w:hAnsi="Times New Roman" w:cs="Times New Roman"/>
-          <w:highlight w:val="yellow"/>
-        </w:rPr>
-        <w:t>customer</w:t>
-      </w:r>
-      <w:proofErr w:type="gramEnd"/>
-      <w:r>
-        <w:rPr>
-          <w:rFonts w:ascii="Times New Roman" w:hAnsi="Times New Roman" w:cs="Times New Roman"/>
-          <w:highlight w:val="yellow"/>
-        </w:rPr>
-        <w:t xml:space="preserve"> can purchase. Menu options to add more into inventory</w:t>
-      </w:r>
-      <w:r>
-        <w:rPr>
-          <w:rFonts w:ascii="Times New Roman" w:hAnsi="Times New Roman" w:cs="Times New Roman"/>
-          <w:highlight w:val="yellow"/>
-        </w:rPr>
-        <w:t xml:space="preserve">. Menu to be able to check the current quantity of items. Items like protein powder, creatine, mass gainer, </w:t>
+        </w:rPr>
+        <w:t xml:space="preserve"> or Inventory (Class: Inventory): </w:t>
+      </w:r>
+    </w:p>
+    <w:p>
+      <w:pPr>
+        <w:pStyle w:val="ListParagraph"/>
+        <w:numPr>
+          <w:ilvl w:val="0"/>
+          <w:numId w:val="2"/>
+        </w:numPr>
+        <w:rPr>
+          <w:rFonts w:ascii="Times New Roman" w:hAnsi="Times New Roman" w:cs="Times New Roman"/>
+        </w:rPr>
+      </w:pPr>
+      <w:r>
+        <w:rPr>
+          <w:rFonts w:ascii="Times New Roman" w:hAnsi="Times New Roman" w:cs="Times New Roman"/>
+        </w:rPr>
+        <w:t>Menu Option to manage gym products and equipment.</w:t>
+      </w:r>
+    </w:p>
+    <w:p>
+      <w:pPr>
+        <w:pStyle w:val="ListParagraph"/>
+        <w:numPr>
+          <w:ilvl w:val="0"/>
+          <w:numId w:val="2"/>
+        </w:numPr>
+        <w:rPr>
+          <w:rFonts w:ascii="Times New Roman" w:hAnsi="Times New Roman" w:cs="Times New Roman"/>
+        </w:rPr>
+      </w:pPr>
+      <w:r>
+        <w:rPr>
+          <w:rFonts w:ascii="Times New Roman" w:hAnsi="Times New Roman" w:cs="Times New Roman"/>
+        </w:rPr>
+        <w:t>Allow Staff to manage Inventory (Add/Edit/Remove) any products or equipment</w:t>
+      </w:r>
+    </w:p>
+    <w:p>
+      <w:pPr>
+        <w:pStyle w:val="ListParagraph"/>
+        <w:numPr>
+          <w:ilvl w:val="0"/>
+          <w:numId w:val="2"/>
+        </w:numPr>
+        <w:rPr>
+          <w:rFonts w:ascii="Times New Roman" w:hAnsi="Times New Roman" w:cs="Times New Roman"/>
+        </w:rPr>
+      </w:pPr>
+      <w:r>
+        <w:rPr>
+          <w:rFonts w:ascii="Times New Roman" w:hAnsi="Times New Roman" w:cs="Times New Roman"/>
+        </w:rPr>
+        <w:t xml:space="preserve">List will include Supplements Items that can be purchased (Protein Powder, Creatine, Pre-workout supplements, </w:t>
       </w:r>
       <w:proofErr w:type="spellStart"/>
       <w:r>
         <w:rPr>
           <w:rFonts w:ascii="Times New Roman" w:hAnsi="Times New Roman" w:cs="Times New Roman"/>
-          <w:highlight w:val="yellow"/>
-        </w:rPr>
-        <w:t>preworkout</w:t>
+        </w:rPr>
+        <w:t>etc</w:t>
       </w:r>
       <w:proofErr w:type="spellEnd"/>
       <w:r>
         <w:rPr>
           <w:rFonts w:ascii="Times New Roman" w:hAnsi="Times New Roman" w:cs="Times New Roman"/>
-          <w:highlight w:val="yellow"/>
-        </w:rPr>
-        <w:t>, and protein bars to be sold.</w:t>
-      </w:r>
-      <w:r>
-        <w:rPr>
-          <w:rFonts w:ascii="Times New Roman" w:hAnsi="Times New Roman" w:cs="Times New Roman"/>
-        </w:rPr>
-        <w:t xml:space="preserve"> </w:t>
+        </w:rPr>
+        <w:t>)</w:t>
       </w:r>
     </w:p>
     <w:p>
@@ -420,61 +699,106 @@
         <w:rPr>
           <w:rFonts w:ascii="Times New Roman" w:hAnsi="Times New Roman" w:cs="Times New Roman"/>
         </w:rPr>
+        <w:t xml:space="preserve"> (Class: Membership)</w:t>
+      </w:r>
+      <w:r>
+        <w:rPr>
+          <w:rFonts w:ascii="Times New Roman" w:hAnsi="Times New Roman" w:cs="Times New Roman"/>
+        </w:rPr>
         <w:t xml:space="preserve">: </w:t>
       </w:r>
-      <w:r>
-        <w:rPr>
-          <w:rFonts w:ascii="Times New Roman" w:hAnsi="Times New Roman" w:cs="Times New Roman"/>
-        </w:rPr>
-        <w:t xml:space="preserve">The membership menu will allow the customer to choose between a small selection of memberships, with different prices. With </w:t>
-      </w:r>
-      <w:r>
-        <w:rPr>
-          <w:rFonts w:ascii="Times New Roman" w:hAnsi="Times New Roman" w:cs="Times New Roman"/>
-        </w:rPr>
-        <w:t>Basic</w:t>
-      </w:r>
-      <w:r>
-        <w:rPr>
-          <w:rFonts w:ascii="Times New Roman" w:hAnsi="Times New Roman" w:cs="Times New Roman"/>
-        </w:rPr>
-        <w:t xml:space="preserve"> Membership, it allows members to just access the gym area. The Next Tier will give them access to the Classes Selection menu, where they can book a class (Yoga, </w:t>
-      </w:r>
-      <w:r>
-        <w:rPr>
-          <w:rFonts w:ascii="Times New Roman" w:hAnsi="Times New Roman" w:cs="Times New Roman"/>
-        </w:rPr>
-        <w:t xml:space="preserve">Zumba, </w:t>
-      </w:r>
-      <w:r>
-        <w:rPr>
-          <w:rFonts w:ascii="Times New Roman" w:hAnsi="Times New Roman" w:cs="Times New Roman"/>
-        </w:rPr>
-        <w:t>etc.</w:t>
-      </w:r>
+    </w:p>
+    <w:p>
+      <w:pPr>
+        <w:pStyle w:val="ListParagraph"/>
+        <w:numPr>
+          <w:ilvl w:val="0"/>
+          <w:numId w:val="2"/>
+        </w:numPr>
+        <w:rPr>
+          <w:rFonts w:ascii="Times New Roman" w:hAnsi="Times New Roman" w:cs="Times New Roman"/>
+        </w:rPr>
+      </w:pPr>
+      <w:r>
+        <w:rPr>
+          <w:rFonts w:ascii="Times New Roman" w:hAnsi="Times New Roman" w:cs="Times New Roman"/>
+        </w:rPr>
+        <w:t xml:space="preserve">Different Tiers of </w:t>
+      </w:r>
+      <w:r>
+        <w:rPr>
+          <w:rFonts w:ascii="Times New Roman" w:hAnsi="Times New Roman" w:cs="Times New Roman"/>
+        </w:rPr>
+        <w:t>Memberships (</w:t>
+      </w:r>
+      <w:proofErr w:type="spellStart"/>
+      <w:r>
+        <w:rPr>
+          <w:rFonts w:ascii="Times New Roman" w:hAnsi="Times New Roman" w:cs="Times New Roman"/>
+        </w:rPr>
+        <w:t>MembershipType</w:t>
+      </w:r>
+      <w:proofErr w:type="spellEnd"/>
       <w:r>
         <w:rPr>
           <w:rFonts w:ascii="Times New Roman" w:hAnsi="Times New Roman" w:cs="Times New Roman"/>
         </w:rPr>
         <w:t>)</w:t>
       </w:r>
-      <w:r>
-        <w:rPr>
-          <w:rFonts w:ascii="Times New Roman" w:hAnsi="Times New Roman" w:cs="Times New Roman"/>
-        </w:rPr>
-        <w:t>, they can also access another area, like a resting area, that has massage chairs, etc.</w:t>
-      </w:r>
-      <w:r>
-        <w:rPr>
-          <w:rFonts w:ascii="Times New Roman" w:hAnsi="Times New Roman" w:cs="Times New Roman"/>
-        </w:rPr>
-        <w:t xml:space="preserve"> </w:t>
-      </w:r>
-      <w:r>
-        <w:rPr>
-          <w:rFonts w:ascii="Times New Roman" w:hAnsi="Times New Roman" w:cs="Times New Roman"/>
-        </w:rPr>
-        <w:t xml:space="preserve">The members will also be given an option to either upgrade, cancel, or renew their membership. </w:t>
+    </w:p>
+    <w:p>
+      <w:pPr>
+        <w:pStyle w:val="ListParagraph"/>
+        <w:numPr>
+          <w:ilvl w:val="1"/>
+          <w:numId w:val="2"/>
+        </w:numPr>
+        <w:rPr>
+          <w:rFonts w:ascii="Times New Roman" w:hAnsi="Times New Roman" w:cs="Times New Roman"/>
+        </w:rPr>
+      </w:pPr>
+      <w:r>
+        <w:rPr>
+          <w:rFonts w:ascii="Times New Roman" w:hAnsi="Times New Roman" w:cs="Times New Roman"/>
+        </w:rPr>
+        <w:lastRenderedPageBreak/>
+        <w:t>Basic Tier: Access to Gym Area (About $10-20)</w:t>
+      </w:r>
+    </w:p>
+    <w:p>
+      <w:pPr>
+        <w:pStyle w:val="ListParagraph"/>
+        <w:numPr>
+          <w:ilvl w:val="1"/>
+          <w:numId w:val="2"/>
+        </w:numPr>
+        <w:rPr>
+          <w:rFonts w:ascii="Times New Roman" w:hAnsi="Times New Roman" w:cs="Times New Roman"/>
+        </w:rPr>
+      </w:pPr>
+      <w:r>
+        <w:rPr>
+          <w:rFonts w:ascii="Times New Roman" w:hAnsi="Times New Roman" w:cs="Times New Roman"/>
+        </w:rPr>
+        <w:t>Black Pass: Access to Gym Area, Resting Area with additional amenities, and Book Fitness Classes (About $40)</w:t>
+      </w:r>
+    </w:p>
+    <w:p>
+      <w:pPr>
+        <w:pStyle w:val="ListParagraph"/>
+        <w:numPr>
+          <w:ilvl w:val="0"/>
+          <w:numId w:val="2"/>
+        </w:numPr>
+        <w:rPr>
+          <w:rFonts w:ascii="Times New Roman" w:hAnsi="Times New Roman" w:cs="Times New Roman"/>
+        </w:rPr>
+      </w:pPr>
+      <w:r>
+        <w:rPr>
+          <w:rFonts w:ascii="Times New Roman" w:hAnsi="Times New Roman" w:cs="Times New Roman"/>
+        </w:rPr>
+        <w:t>Members are freely allowed to manage their membership such as upgrading, canceling, or renewing.</w:t>
       </w:r>
     </w:p>
     <w:p>
@@ -493,133 +817,310 @@
         <w:rPr>
           <w:rFonts w:ascii="Times New Roman" w:hAnsi="Times New Roman" w:cs="Times New Roman"/>
         </w:rPr>
+        <w:t xml:space="preserve"> (Class: Facility)</w:t>
+      </w:r>
+      <w:r>
+        <w:rPr>
+          <w:rFonts w:ascii="Times New Roman" w:hAnsi="Times New Roman" w:cs="Times New Roman"/>
+        </w:rPr>
         <w:t xml:space="preserve">: </w:t>
       </w:r>
-      <w:r>
-        <w:rPr>
-          <w:rFonts w:ascii="Times New Roman" w:hAnsi="Times New Roman" w:cs="Times New Roman"/>
-        </w:rPr>
-        <w:t xml:space="preserve">This is the Gym Area and the Resting Area </w:t>
-      </w:r>
-      <w:r>
-        <w:rPr>
-          <w:rFonts w:ascii="Times New Roman" w:hAnsi="Times New Roman" w:cs="Times New Roman"/>
-          <w:highlight w:val="yellow"/>
-        </w:rPr>
-        <w:t>(I don’t know the exact term for this, or if this is good enough)</w:t>
-      </w:r>
-      <w:r>
-        <w:rPr>
-          <w:rFonts w:ascii="Times New Roman" w:hAnsi="Times New Roman" w:cs="Times New Roman"/>
-        </w:rPr>
-        <w:t xml:space="preserve"> Gym Area is where the main lobby would be at, provided with different </w:t>
-      </w:r>
-      <w:proofErr w:type="gramStart"/>
-      <w:r>
-        <w:rPr>
-          <w:rFonts w:ascii="Times New Roman" w:hAnsi="Times New Roman" w:cs="Times New Roman"/>
-        </w:rPr>
-        <w:t>equipment’s</w:t>
-      </w:r>
-      <w:proofErr w:type="gramEnd"/>
-      <w:r>
-        <w:rPr>
-          <w:rFonts w:ascii="Times New Roman" w:hAnsi="Times New Roman" w:cs="Times New Roman"/>
-        </w:rPr>
-        <w:t xml:space="preserve"> for members to use, ranging from weights to treadmills. The Resting Area is where members who have access to this area can go to relax. </w:t>
-      </w:r>
-      <w:r>
-        <w:rPr>
-          <w:rFonts w:ascii="Times New Roman" w:hAnsi="Times New Roman" w:cs="Times New Roman"/>
-          <w:highlight w:val="yellow"/>
-        </w:rPr>
-        <w:t>(unsure what else area we want to add)</w:t>
-      </w:r>
-      <w:r>
-        <w:rPr>
-          <w:rFonts w:ascii="Times New Roman" w:hAnsi="Times New Roman" w:cs="Times New Roman"/>
-        </w:rPr>
-        <w:t xml:space="preserve"> Another area will be where the Classes will take place. </w:t>
-      </w:r>
-    </w:p>
-    <w:p>
-      <w:pPr>
-        <w:rPr>
-          <w:rFonts w:ascii="Times New Roman" w:hAnsi="Times New Roman" w:cs="Times New Roman"/>
-        </w:rPr>
-      </w:pPr>
-      <w:r>
-        <w:rPr>
-          <w:rFonts w:ascii="Times New Roman" w:hAnsi="Times New Roman" w:cs="Times New Roman"/>
-        </w:rPr>
-        <w:lastRenderedPageBreak/>
-        <w:t xml:space="preserve">Payment: </w:t>
-      </w:r>
-      <w:r>
-        <w:rPr>
-          <w:rFonts w:ascii="Times New Roman" w:hAnsi="Times New Roman" w:cs="Times New Roman"/>
-        </w:rPr>
-        <w:t xml:space="preserve">The payment menu will give the customer variety of options on how they want to pay for their memberships. </w:t>
-      </w:r>
-      <w:r>
-        <w:rPr>
-          <w:rFonts w:ascii="Times New Roman" w:hAnsi="Times New Roman" w:cs="Times New Roman"/>
-        </w:rPr>
-        <w:t xml:space="preserve">Members can either pay with Card (Debit or Credit). </w:t>
-      </w:r>
-      <w:r>
-        <w:rPr>
-          <w:rFonts w:ascii="Times New Roman" w:hAnsi="Times New Roman" w:cs="Times New Roman"/>
-          <w:highlight w:val="yellow"/>
-        </w:rPr>
-        <w:t xml:space="preserve">To be honest I am sure if you can pay with cash at the gym, I never </w:t>
-      </w:r>
-      <w:r>
-        <w:rPr>
-          <w:rFonts w:ascii="Times New Roman" w:hAnsi="Times New Roman" w:cs="Times New Roman"/>
-          <w:highlight w:val="yellow"/>
-        </w:rPr>
-        <w:t>tried</w:t>
-      </w:r>
-      <w:r>
-        <w:rPr>
-          <w:rFonts w:ascii="Times New Roman" w:hAnsi="Times New Roman" w:cs="Times New Roman"/>
-          <w:highlight w:val="yellow"/>
-        </w:rPr>
-        <w:t xml:space="preserve"> – “My Gym allows cash to be put into envelopes and in a locked box.” (Gio)</w:t>
-      </w:r>
-    </w:p>
-    <w:p>
-      <w:pPr>
-        <w:rPr>
-          <w:rFonts w:ascii="Times New Roman" w:hAnsi="Times New Roman" w:cs="Times New Roman"/>
-        </w:rPr>
-      </w:pPr>
-      <w:r>
-        <w:rPr>
-          <w:rFonts w:ascii="Times New Roman" w:hAnsi="Times New Roman" w:cs="Times New Roman"/>
-        </w:rPr>
-        <w:t xml:space="preserve">Schedule: </w:t>
-      </w:r>
-      <w:r>
-        <w:rPr>
-          <w:rFonts w:ascii="Times New Roman" w:hAnsi="Times New Roman" w:cs="Times New Roman"/>
-        </w:rPr>
-        <w:t xml:space="preserve">This Class will </w:t>
-      </w:r>
-      <w:proofErr w:type="gramStart"/>
-      <w:r>
-        <w:rPr>
-          <w:rFonts w:ascii="Times New Roman" w:hAnsi="Times New Roman" w:cs="Times New Roman"/>
-        </w:rPr>
-        <w:t>be connected with</w:t>
-      </w:r>
-      <w:proofErr w:type="gramEnd"/>
-      <w:r>
-        <w:rPr>
-          <w:rFonts w:ascii="Times New Roman" w:hAnsi="Times New Roman" w:cs="Times New Roman"/>
-        </w:rPr>
-        <w:t xml:space="preserve"> the Staff and Class, as it will have two lists. Once list will represent the Staff hours/time when they work. The other will list any Class that is happening at the gym for members to participate in. </w:t>
+    </w:p>
+    <w:p>
+      <w:pPr>
+        <w:pStyle w:val="ListParagraph"/>
+        <w:numPr>
+          <w:ilvl w:val="0"/>
+          <w:numId w:val="2"/>
+        </w:numPr>
+        <w:rPr>
+          <w:rFonts w:ascii="Times New Roman" w:hAnsi="Times New Roman" w:cs="Times New Roman"/>
+        </w:rPr>
+      </w:pPr>
+      <w:r>
+        <w:rPr>
+          <w:rFonts w:ascii="Times New Roman" w:hAnsi="Times New Roman" w:cs="Times New Roman"/>
+        </w:rPr>
+        <w:t xml:space="preserve">Represent all physical areas withing the Gym (Including Main Gym Area, Resting Area, and the Classes Area) </w:t>
+      </w:r>
+    </w:p>
+    <w:p>
+      <w:pPr>
+        <w:pStyle w:val="ListParagraph"/>
+        <w:numPr>
+          <w:ilvl w:val="0"/>
+          <w:numId w:val="2"/>
+        </w:numPr>
+        <w:rPr>
+          <w:rFonts w:ascii="Times New Roman" w:hAnsi="Times New Roman" w:cs="Times New Roman"/>
+        </w:rPr>
+      </w:pPr>
+      <w:r>
+        <w:rPr>
+          <w:rFonts w:ascii="Times New Roman" w:hAnsi="Times New Roman" w:cs="Times New Roman"/>
+        </w:rPr>
+        <w:t>Access to Inventory Menu for staff to manage the inventory with their login</w:t>
+      </w:r>
+    </w:p>
+    <w:p>
+      <w:pPr>
+        <w:pStyle w:val="ListParagraph"/>
+        <w:numPr>
+          <w:ilvl w:val="0"/>
+          <w:numId w:val="2"/>
+        </w:numPr>
+        <w:rPr>
+          <w:rFonts w:ascii="Times New Roman" w:hAnsi="Times New Roman" w:cs="Times New Roman"/>
+        </w:rPr>
+      </w:pPr>
+      <w:r>
+        <w:rPr>
+          <w:rFonts w:ascii="Times New Roman" w:hAnsi="Times New Roman" w:cs="Times New Roman"/>
+        </w:rPr>
+        <w:t>Access to Schedule Menu for Members to book/cancel a class with their login</w:t>
+      </w:r>
+    </w:p>
+    <w:p>
+      <w:pPr>
+        <w:rPr>
+          <w:rFonts w:ascii="Times New Roman" w:hAnsi="Times New Roman" w:cs="Times New Roman"/>
+        </w:rPr>
+      </w:pPr>
+      <w:r>
+        <w:rPr>
+          <w:rFonts w:ascii="Times New Roman" w:hAnsi="Times New Roman" w:cs="Times New Roman"/>
+        </w:rPr>
+        <w:t>Payment</w:t>
+      </w:r>
+      <w:r>
+        <w:rPr>
+          <w:rFonts w:ascii="Times New Roman" w:hAnsi="Times New Roman" w:cs="Times New Roman"/>
+        </w:rPr>
+        <w:t xml:space="preserve"> (Class: Payment)</w:t>
+      </w:r>
+      <w:r>
+        <w:rPr>
+          <w:rFonts w:ascii="Times New Roman" w:hAnsi="Times New Roman" w:cs="Times New Roman"/>
+        </w:rPr>
+        <w:t xml:space="preserve">: </w:t>
+      </w:r>
+    </w:p>
+    <w:p>
+      <w:pPr>
+        <w:pStyle w:val="ListParagraph"/>
+        <w:numPr>
+          <w:ilvl w:val="0"/>
+          <w:numId w:val="2"/>
+        </w:numPr>
+        <w:rPr>
+          <w:rFonts w:ascii="Times New Roman" w:hAnsi="Times New Roman" w:cs="Times New Roman"/>
+        </w:rPr>
+      </w:pPr>
+      <w:r>
+        <w:rPr>
+          <w:rFonts w:ascii="Times New Roman" w:hAnsi="Times New Roman" w:cs="Times New Roman"/>
+        </w:rPr>
+        <w:t>P</w:t>
+      </w:r>
+      <w:r>
+        <w:rPr>
+          <w:rFonts w:ascii="Times New Roman" w:hAnsi="Times New Roman" w:cs="Times New Roman"/>
+        </w:rPr>
+        <w:t xml:space="preserve">ayment menu </w:t>
+      </w:r>
+      <w:r>
+        <w:rPr>
+          <w:rFonts w:ascii="Times New Roman" w:hAnsi="Times New Roman" w:cs="Times New Roman"/>
+        </w:rPr>
+        <w:t xml:space="preserve">with a variety of options of paying for members (Cash, Credit, debit, etc.) </w:t>
+      </w:r>
+    </w:p>
+    <w:p>
+      <w:pPr>
+        <w:pStyle w:val="ListParagraph"/>
+        <w:numPr>
+          <w:ilvl w:val="0"/>
+          <w:numId w:val="2"/>
+        </w:numPr>
+        <w:rPr>
+          <w:rFonts w:ascii="Times New Roman" w:hAnsi="Times New Roman" w:cs="Times New Roman"/>
+        </w:rPr>
+      </w:pPr>
+      <w:r>
+        <w:rPr>
+          <w:rFonts w:ascii="Times New Roman" w:hAnsi="Times New Roman" w:cs="Times New Roman"/>
+        </w:rPr>
+        <w:t>Handle the Payment calculation change when necessary (When paying with Cash)</w:t>
+      </w:r>
+    </w:p>
+    <w:p>
+      <w:pPr>
+        <w:pStyle w:val="ListParagraph"/>
+        <w:numPr>
+          <w:ilvl w:val="0"/>
+          <w:numId w:val="2"/>
+        </w:numPr>
+        <w:rPr>
+          <w:rFonts w:ascii="Times New Roman" w:hAnsi="Times New Roman" w:cs="Times New Roman"/>
+        </w:rPr>
+      </w:pPr>
+      <w:r>
+        <w:rPr>
+          <w:rFonts w:ascii="Times New Roman" w:hAnsi="Times New Roman" w:cs="Times New Roman"/>
+        </w:rPr>
+        <w:t>Access to Receipt Class, allowing it to print out a receipt if member wants one</w:t>
+      </w:r>
+    </w:p>
+    <w:p>
+      <w:pPr>
+        <w:rPr>
+          <w:rFonts w:ascii="Times New Roman" w:hAnsi="Times New Roman" w:cs="Times New Roman"/>
+        </w:rPr>
+      </w:pPr>
+      <w:r>
+        <w:rPr>
+          <w:rFonts w:ascii="Times New Roman" w:hAnsi="Times New Roman" w:cs="Times New Roman"/>
+        </w:rPr>
+        <w:t>Receipt (Class: Receipt):</w:t>
+      </w:r>
+    </w:p>
+    <w:p>
+      <w:pPr>
+        <w:pStyle w:val="ListParagraph"/>
+        <w:numPr>
+          <w:ilvl w:val="0"/>
+          <w:numId w:val="2"/>
+        </w:numPr>
+        <w:rPr>
+          <w:rFonts w:ascii="Times New Roman" w:hAnsi="Times New Roman" w:cs="Times New Roman"/>
+        </w:rPr>
+      </w:pPr>
+      <w:r>
+        <w:rPr>
+          <w:rFonts w:ascii="Times New Roman" w:hAnsi="Times New Roman" w:cs="Times New Roman"/>
+        </w:rPr>
+        <w:t>Prints out Receipt of purchase from after the payment class was successful.</w:t>
+      </w:r>
+    </w:p>
+    <w:p>
+      <w:pPr>
+        <w:pStyle w:val="ListParagraph"/>
+        <w:numPr>
+          <w:ilvl w:val="0"/>
+          <w:numId w:val="2"/>
+        </w:numPr>
+        <w:rPr>
+          <w:rFonts w:ascii="Times New Roman" w:hAnsi="Times New Roman" w:cs="Times New Roman"/>
+        </w:rPr>
+      </w:pPr>
+      <w:r>
+        <w:rPr>
+          <w:rFonts w:ascii="Times New Roman" w:hAnsi="Times New Roman" w:cs="Times New Roman"/>
+        </w:rPr>
+        <w:t>Give option to whether to print (display) a receipt. (Save Paper)</w:t>
+      </w:r>
+    </w:p>
+    <w:p>
+      <w:pPr>
+        <w:rPr>
+          <w:rFonts w:ascii="Times New Roman" w:hAnsi="Times New Roman" w:cs="Times New Roman"/>
+        </w:rPr>
+      </w:pPr>
+      <w:r>
+        <w:rPr>
+          <w:rFonts w:ascii="Times New Roman" w:hAnsi="Times New Roman" w:cs="Times New Roman"/>
+        </w:rPr>
+        <w:t>Schedule</w:t>
+      </w:r>
+      <w:r>
+        <w:rPr>
+          <w:rFonts w:ascii="Times New Roman" w:hAnsi="Times New Roman" w:cs="Times New Roman"/>
+        </w:rPr>
+        <w:t xml:space="preserve"> (Class: Schedule)</w:t>
+      </w:r>
+      <w:r>
+        <w:rPr>
+          <w:rFonts w:ascii="Times New Roman" w:hAnsi="Times New Roman" w:cs="Times New Roman"/>
+        </w:rPr>
+        <w:t xml:space="preserve">: </w:t>
+      </w:r>
+    </w:p>
+    <w:p>
+      <w:pPr>
+        <w:pStyle w:val="ListParagraph"/>
+        <w:numPr>
+          <w:ilvl w:val="0"/>
+          <w:numId w:val="2"/>
+        </w:numPr>
+        <w:rPr>
+          <w:rFonts w:ascii="Times New Roman" w:hAnsi="Times New Roman" w:cs="Times New Roman"/>
+        </w:rPr>
+      </w:pPr>
+      <w:r>
+        <w:rPr>
+          <w:rFonts w:ascii="Times New Roman" w:hAnsi="Times New Roman" w:cs="Times New Roman"/>
+        </w:rPr>
+        <w:t>Connected</w:t>
+      </w:r>
+      <w:r>
+        <w:rPr>
+          <w:rFonts w:ascii="Times New Roman" w:hAnsi="Times New Roman" w:cs="Times New Roman"/>
+        </w:rPr>
+        <w:t xml:space="preserve"> with Staff and Class, as it will have two lists. </w:t>
+      </w:r>
+    </w:p>
+    <w:p>
+      <w:pPr>
+        <w:pStyle w:val="ListParagraph"/>
+        <w:numPr>
+          <w:ilvl w:val="0"/>
+          <w:numId w:val="2"/>
+        </w:numPr>
+        <w:rPr>
+          <w:rFonts w:ascii="Times New Roman" w:hAnsi="Times New Roman" w:cs="Times New Roman"/>
+        </w:rPr>
+      </w:pPr>
+      <w:r>
+        <w:rPr>
+          <w:rFonts w:ascii="Times New Roman" w:hAnsi="Times New Roman" w:cs="Times New Roman"/>
+        </w:rPr>
+        <w:t>List Management:</w:t>
+      </w:r>
+    </w:p>
+    <w:p>
+      <w:pPr>
+        <w:pStyle w:val="ListParagraph"/>
+        <w:numPr>
+          <w:ilvl w:val="1"/>
+          <w:numId w:val="2"/>
+        </w:numPr>
+        <w:rPr>
+          <w:rFonts w:ascii="Times New Roman" w:hAnsi="Times New Roman" w:cs="Times New Roman"/>
+        </w:rPr>
+      </w:pPr>
+      <w:r>
+        <w:rPr>
+          <w:rFonts w:ascii="Times New Roman" w:hAnsi="Times New Roman" w:cs="Times New Roman"/>
+        </w:rPr>
+        <w:t>Staff Schedules (Work Hours / Shifts)</w:t>
+      </w:r>
+    </w:p>
+    <w:p>
+      <w:pPr>
+        <w:pStyle w:val="ListParagraph"/>
+        <w:numPr>
+          <w:ilvl w:val="1"/>
+          <w:numId w:val="2"/>
+        </w:numPr>
+        <w:rPr>
+          <w:rFonts w:ascii="Times New Roman" w:hAnsi="Times New Roman" w:cs="Times New Roman"/>
+        </w:rPr>
+      </w:pPr>
+      <w:r>
+        <w:rPr>
+          <w:rFonts w:ascii="Times New Roman" w:hAnsi="Times New Roman" w:cs="Times New Roman"/>
+        </w:rPr>
+        <w:t xml:space="preserve">Class Schedules (Available Times / Opening) </w:t>
       </w:r>
     </w:p>
     <w:sectPr>
@@ -746,8 +1247,123 @@
       </w:rPr>
     </w:lvl>
   </w:abstractNum>
+  <w:abstractNum w:abstractNumId="1" w15:restartNumberingAfterBreak="0">
+    <w:nsid w:val="66D37BA6"/>
+    <w:multiLevelType w:val="hybridMultilevel"/>
+    <w:tmpl w:val="0BE6F726"/>
+    <w:lvl w:ilvl="0" w:tplc="B5A85E5A">
+      <w:numFmt w:val="bullet"/>
+      <w:lvlText w:val="-"/>
+      <w:lvlJc w:val="left"/>
+      <w:pPr>
+        <w:ind w:left="720" w:hanging="360"/>
+      </w:pPr>
+      <w:rPr>
+        <w:rFonts w:ascii="Times New Roman" w:eastAsiaTheme="minorHAnsi" w:hAnsi="Times New Roman" w:cs="Times New Roman" w:hint="default"/>
+      </w:rPr>
+    </w:lvl>
+    <w:lvl w:ilvl="1" w:tplc="04090003">
+      <w:start w:val="1"/>
+      <w:numFmt w:val="bullet"/>
+      <w:lvlText w:val="o"/>
+      <w:lvlJc w:val="left"/>
+      <w:pPr>
+        <w:ind w:left="1440" w:hanging="360"/>
+      </w:pPr>
+      <w:rPr>
+        <w:rFonts w:ascii="Courier New" w:hAnsi="Courier New" w:cs="Courier New" w:hint="default"/>
+      </w:rPr>
+    </w:lvl>
+    <w:lvl w:ilvl="2" w:tplc="04090005" w:tentative="1">
+      <w:start w:val="1"/>
+      <w:numFmt w:val="bullet"/>
+      <w:lvlText w:val=""/>
+      <w:lvlJc w:val="left"/>
+      <w:pPr>
+        <w:ind w:left="2160" w:hanging="360"/>
+      </w:pPr>
+      <w:rPr>
+        <w:rFonts w:ascii="Wingdings" w:hAnsi="Wingdings" w:hint="default"/>
+      </w:rPr>
+    </w:lvl>
+    <w:lvl w:ilvl="3" w:tplc="04090001" w:tentative="1">
+      <w:start w:val="1"/>
+      <w:numFmt w:val="bullet"/>
+      <w:lvlText w:val=""/>
+      <w:lvlJc w:val="left"/>
+      <w:pPr>
+        <w:ind w:left="2880" w:hanging="360"/>
+      </w:pPr>
+      <w:rPr>
+        <w:rFonts w:ascii="Symbol" w:hAnsi="Symbol" w:hint="default"/>
+      </w:rPr>
+    </w:lvl>
+    <w:lvl w:ilvl="4" w:tplc="04090003" w:tentative="1">
+      <w:start w:val="1"/>
+      <w:numFmt w:val="bullet"/>
+      <w:lvlText w:val="o"/>
+      <w:lvlJc w:val="left"/>
+      <w:pPr>
+        <w:ind w:left="3600" w:hanging="360"/>
+      </w:pPr>
+      <w:rPr>
+        <w:rFonts w:ascii="Courier New" w:hAnsi="Courier New" w:cs="Courier New" w:hint="default"/>
+      </w:rPr>
+    </w:lvl>
+    <w:lvl w:ilvl="5" w:tplc="04090005" w:tentative="1">
+      <w:start w:val="1"/>
+      <w:numFmt w:val="bullet"/>
+      <w:lvlText w:val=""/>
+      <w:lvlJc w:val="left"/>
+      <w:pPr>
+        <w:ind w:left="4320" w:hanging="360"/>
+      </w:pPr>
+      <w:rPr>
+        <w:rFonts w:ascii="Wingdings" w:hAnsi="Wingdings" w:hint="default"/>
+      </w:rPr>
+    </w:lvl>
+    <w:lvl w:ilvl="6" w:tplc="04090001" w:tentative="1">
+      <w:start w:val="1"/>
+      <w:numFmt w:val="bullet"/>
+      <w:lvlText w:val=""/>
+      <w:lvlJc w:val="left"/>
+      <w:pPr>
+        <w:ind w:left="5040" w:hanging="360"/>
+      </w:pPr>
+      <w:rPr>
+        <w:rFonts w:ascii="Symbol" w:hAnsi="Symbol" w:hint="default"/>
+      </w:rPr>
+    </w:lvl>
+    <w:lvl w:ilvl="7" w:tplc="04090003" w:tentative="1">
+      <w:start w:val="1"/>
+      <w:numFmt w:val="bullet"/>
+      <w:lvlText w:val="o"/>
+      <w:lvlJc w:val="left"/>
+      <w:pPr>
+        <w:ind w:left="5760" w:hanging="360"/>
+      </w:pPr>
+      <w:rPr>
+        <w:rFonts w:ascii="Courier New" w:hAnsi="Courier New" w:cs="Courier New" w:hint="default"/>
+      </w:rPr>
+    </w:lvl>
+    <w:lvl w:ilvl="8" w:tplc="04090005" w:tentative="1">
+      <w:start w:val="1"/>
+      <w:numFmt w:val="bullet"/>
+      <w:lvlText w:val=""/>
+      <w:lvlJc w:val="left"/>
+      <w:pPr>
+        <w:ind w:left="6480" w:hanging="360"/>
+      </w:pPr>
+      <w:rPr>
+        <w:rFonts w:ascii="Wingdings" w:hAnsi="Wingdings" w:hint="default"/>
+      </w:rPr>
+    </w:lvl>
+  </w:abstractNum>
   <w:num w:numId="1" w16cid:durableId="695303906">
     <w:abstractNumId w:val="0"/>
+  </w:num>
+  <w:num w:numId="2" w16cid:durableId="1206409647">
+    <w:abstractNumId w:val="1"/>
   </w:num>
 </w:numbering>
 </file>

</xml_diff>

<commit_message>
Update CSCI2210 Project Stage 1.docx
</commit_message>
<xml_diff>
--- a/Stage 1/CSCI2210 Project Stage 1.docx
+++ b/Stage 1/CSCI2210 Project Stage 1.docx
@@ -410,21 +410,7 @@
         <w:rPr>
           <w:rFonts w:ascii="Times New Roman" w:hAnsi="Times New Roman" w:cs="Times New Roman"/>
         </w:rPr>
-        <w:t xml:space="preserve"> Staff Access Control (Ex. Manager, Crew, </w:t>
-      </w:r>
-      <w:proofErr w:type="spellStart"/>
-      <w:r>
-        <w:rPr>
-          <w:rFonts w:ascii="Times New Roman" w:hAnsi="Times New Roman" w:cs="Times New Roman"/>
-        </w:rPr>
-        <w:t>etc</w:t>
-      </w:r>
-      <w:proofErr w:type="spellEnd"/>
-      <w:r>
-        <w:rPr>
-          <w:rFonts w:ascii="Times New Roman" w:hAnsi="Times New Roman" w:cs="Times New Roman"/>
-        </w:rPr>
-        <w:t>).</w:t>
+        <w:t xml:space="preserve"> Staff Access Control (Ex. Manager, Crew, etc).</w:t>
       </w:r>
     </w:p>
     <w:p>
@@ -606,13 +592,7 @@
         <w:rPr>
           <w:rFonts w:ascii="Times New Roman" w:hAnsi="Times New Roman" w:cs="Times New Roman"/>
         </w:rPr>
-        <w:t>Equipment</w:t>
-      </w:r>
-      <w:r>
-        <w:rPr>
-          <w:rFonts w:ascii="Times New Roman" w:hAnsi="Times New Roman" w:cs="Times New Roman"/>
-        </w:rPr>
-        <w:t xml:space="preserve"> or Inventory (Class: Inventory): </w:t>
+        <w:t xml:space="preserve">Inventory (Class: Inventory): </w:t>
       </w:r>
     </w:p>
     <w:p>
@@ -666,21 +646,7 @@
         <w:rPr>
           <w:rFonts w:ascii="Times New Roman" w:hAnsi="Times New Roman" w:cs="Times New Roman"/>
         </w:rPr>
-        <w:t xml:space="preserve">List will include Supplements Items that can be purchased (Protein Powder, Creatine, Pre-workout supplements, </w:t>
-      </w:r>
-      <w:proofErr w:type="spellStart"/>
-      <w:r>
-        <w:rPr>
-          <w:rFonts w:ascii="Times New Roman" w:hAnsi="Times New Roman" w:cs="Times New Roman"/>
-        </w:rPr>
-        <w:t>etc</w:t>
-      </w:r>
-      <w:proofErr w:type="spellEnd"/>
-      <w:r>
-        <w:rPr>
-          <w:rFonts w:ascii="Times New Roman" w:hAnsi="Times New Roman" w:cs="Times New Roman"/>
-        </w:rPr>
-        <w:t>)</w:t>
+        <w:t>List will include Supplements Items that can be purchased (Protein Powder, Creatine, Pre-workout supplements, etc)</w:t>
       </w:r>
     </w:p>
     <w:p>
@@ -731,19 +697,11 @@
         </w:rPr>
         <w:t>Memberships (</w:t>
       </w:r>
-      <w:proofErr w:type="spellStart"/>
-      <w:r>
-        <w:rPr>
-          <w:rFonts w:ascii="Times New Roman" w:hAnsi="Times New Roman" w:cs="Times New Roman"/>
-        </w:rPr>
-        <w:t>MembershipType</w:t>
-      </w:r>
-      <w:proofErr w:type="spellEnd"/>
-      <w:r>
-        <w:rPr>
-          <w:rFonts w:ascii="Times New Roman" w:hAnsi="Times New Roman" w:cs="Times New Roman"/>
-        </w:rPr>
-        <w:t>)</w:t>
+      <w:r>
+        <w:rPr>
+          <w:rFonts w:ascii="Times New Roman" w:hAnsi="Times New Roman" w:cs="Times New Roman"/>
+        </w:rPr>
+        <w:t>MembershipType)</w:t>
       </w:r>
     </w:p>
     <w:p>

</xml_diff>